<commit_message>
Ajout compte rendu 2 OK
</commit_message>
<xml_diff>
--- a/CDCF/CDCF_OK.docx
+++ b/CDCF/CDCF_OK.docx
@@ -498,267 +498,250 @@
       <w:r>
         <w:t>Maxime REBIBO</w:t>
       </w:r>
-      <w:r>
-        <w:br w:type="page"/>
-      </w:r>
-    </w:p>
-    <w:p>
-      <w:pPr>
-        <w:pStyle w:val="Titre1"/>
-      </w:pPr>
-      <w:r>
+    </w:p>
+    <w:p>
+      <w:pPr>
+        <w:pStyle w:val="Titre2"/>
+        <w:numPr>
+          <w:ilvl w:val="0"/>
+          <w:numId w:val="0"/>
+        </w:numPr>
+        <w:rPr>
+          <w:rFonts w:ascii="Open Sans" w:hAnsi="Open Sans" w:cs="Open Sans"/>
+          <w:sz w:val="32"/>
+          <w:szCs w:val="32"/>
+        </w:rPr>
+      </w:pPr>
+      <w:r>
+        <w:rPr>
+          <w:rFonts w:ascii="Open Sans" w:hAnsi="Open Sans" w:cs="Open Sans"/>
+          <w:sz w:val="32"/>
+          <w:szCs w:val="32"/>
+        </w:rPr>
         <w:lastRenderedPageBreak/>
-        <w:t>Présentation générale</w:t>
+        <w:t>Objectifs de la séance :</w:t>
       </w:r>
     </w:p>
     <w:p/>
     <w:p>
       <w:pPr>
+        <w:pStyle w:val="Paragraphedeliste"/>
+        <w:numPr>
+          <w:ilvl w:val="0"/>
+          <w:numId w:val="1"/>
+        </w:numPr>
+      </w:pPr>
+      <w:r>
+        <w:t>Analyse des différentes réponses et consignes reçues par le client.</w:t>
+      </w:r>
+    </w:p>
+    <w:p>
+      <w:pPr>
+        <w:pStyle w:val="Paragraphedeliste"/>
+        <w:numPr>
+          <w:ilvl w:val="0"/>
+          <w:numId w:val="1"/>
+        </w:numPr>
+      </w:pPr>
+      <w:r>
+        <w:t xml:space="preserve">Rédaction de questions après lecture de la spécification de besoins. </w:t>
+      </w:r>
+    </w:p>
+    <w:p>
+      <w:pPr>
+        <w:pStyle w:val="Paragraphedeliste"/>
+        <w:numPr>
+          <w:ilvl w:val="0"/>
+          <w:numId w:val="1"/>
+        </w:numPr>
+      </w:pPr>
+      <w:r>
+        <w:t>Début de la rédaction du cahier des charges.</w:t>
+      </w:r>
+    </w:p>
+    <w:p/>
+    <w:p>
+      <w:pPr>
         <w:pStyle w:val="Titre2"/>
-      </w:pPr>
-      <w:r>
-        <w:t>Objectif du projet</w:t>
+        <w:numPr>
+          <w:ilvl w:val="0"/>
+          <w:numId w:val="0"/>
+        </w:numPr>
+        <w:rPr>
+          <w:rFonts w:ascii="Open Sans" w:hAnsi="Open Sans" w:cs="Open Sans"/>
+          <w:sz w:val="32"/>
+          <w:szCs w:val="32"/>
+        </w:rPr>
+      </w:pPr>
+      <w:r>
+        <w:rPr>
+          <w:rFonts w:ascii="Open Sans" w:hAnsi="Open Sans" w:cs="Open Sans"/>
+          <w:sz w:val="32"/>
+          <w:szCs w:val="32"/>
+        </w:rPr>
+        <w:t xml:space="preserve">Réalisation </w:t>
       </w:r>
     </w:p>
     <w:p/>
     <w:p>
       <w:r>
-        <w:t>L'objectif de ce projet est de réaliser une application web permettant l'évaluation de stages d'internes en Pharmacie, représentés par le SIPHIF (Syndicat des Internes en Pharmacie d'Ile de France) et de créer un système de pré-choix.</w:t>
-      </w:r>
-    </w:p>
-    <w:p/>
-    <w:p>
-      <w:pPr>
-        <w:pStyle w:val="Titre2"/>
-      </w:pPr>
-      <w:r>
-        <w:t>Contexte</w:t>
-      </w:r>
-    </w:p>
-    <w:p>
-      <w:pPr>
-        <w:pStyle w:val="Titre3"/>
-      </w:pPr>
-      <w:r>
-        <w:t>Présentation du projet dans son contexte</w:t>
-      </w:r>
-    </w:p>
-    <w:p>
-      <w:pPr>
-        <w:pStyle w:val="Titre3"/>
-        <w:rPr>
-          <w:rFonts w:ascii="Times New Roman" w:hAnsi="Times New Roman"/>
-        </w:rPr>
-      </w:pPr>
-      <w:r>
-        <w:t>Suite prévue Prestations demandées Parties prenantes</w:t>
-      </w:r>
-    </w:p>
-    <w:p/>
-    <w:p>
-      <w:pPr>
-        <w:pStyle w:val="Titre2"/>
-      </w:pPr>
-      <w:r>
-        <w:t>Enoncé du besoin</w:t>
-      </w:r>
-    </w:p>
-    <w:p>
-      <w:pPr>
-        <w:pStyle w:val="Titre1"/>
-      </w:pPr>
-      <w:r>
-        <w:t xml:space="preserve">Expression fonctionnel du </w:t>
+        <w:t xml:space="preserve">Nous avons commencé à rédiger le cahier des charges en nous basant sur celui fournit par M. </w:t>
       </w:r>
       <w:bookmarkStart w:id="0" w:name="_GoBack"/>
       <w:bookmarkEnd w:id="0"/>
       <w:r>
-        <w:t>besoin</w:t>
-      </w:r>
-    </w:p>
-    <w:p>
-      <w:pPr>
-        <w:pStyle w:val="Titre2"/>
-      </w:pPr>
-      <w:r>
-        <w:t>Fonctions de service et de contrainte</w:t>
-      </w:r>
-    </w:p>
-    <w:p>
-      <w:pPr>
-        <w:pStyle w:val="Titre3"/>
-      </w:pPr>
-      <w:r>
-        <w:t>Fonctions de service principales</w:t>
-      </w:r>
-    </w:p>
-    <w:p>
-      <w:pPr>
-        <w:pStyle w:val="Titre3"/>
-      </w:pPr>
-      <w:r>
-        <w:t>Fonctions de service complémentaires</w:t>
-      </w:r>
-    </w:p>
-    <w:p>
-      <w:pPr>
-        <w:pStyle w:val="Titre3"/>
-      </w:pPr>
-      <w:r>
-        <w:t>Contraintes</w:t>
-      </w:r>
-    </w:p>
-    <w:p>
-      <w:pPr>
-        <w:pStyle w:val="Titre2"/>
-      </w:pPr>
-      <w:r>
-        <w:t>Critère</w:t>
-      </w:r>
-    </w:p>
-    <w:p>
-      <w:pPr>
-        <w:pStyle w:val="Titre3"/>
-      </w:pPr>
-      <w:r>
-        <w:t>Fonctions de service principales</w:t>
-      </w:r>
-    </w:p>
-    <w:p>
-      <w:pPr>
-        <w:pStyle w:val="Titre3"/>
-      </w:pPr>
-      <w:r>
-        <w:t>Fonctions de services complémentaires</w:t>
-      </w:r>
-    </w:p>
-    <w:p>
-      <w:pPr>
-        <w:pStyle w:val="Titre3"/>
-      </w:pPr>
-      <w:r>
-        <w:t>Contraintes</w:t>
-      </w:r>
-    </w:p>
-    <w:p>
-      <w:pPr>
-        <w:pStyle w:val="Titre2"/>
-        <w:rPr>
-          <w:sz w:val="27"/>
-          <w:szCs w:val="27"/>
-        </w:rPr>
-      </w:pPr>
-      <w:r>
-        <w:t>Critères d'appréciation</w:t>
-      </w:r>
-    </w:p>
-    <w:p>
-      <w:pPr>
-        <w:pStyle w:val="Titre1"/>
-      </w:pPr>
-      <w:r>
-        <w:t>Cadre de réponse</w:t>
-      </w:r>
-    </w:p>
-    <w:p>
-      <w:pPr>
-        <w:pStyle w:val="Titre2"/>
-      </w:pPr>
-      <w:r>
-        <w:t>Pour chaque fonction</w:t>
-      </w:r>
-    </w:p>
-    <w:p>
-      <w:pPr>
-        <w:pStyle w:val="Titre2"/>
-      </w:pPr>
-      <w:r>
-        <w:t>Pour l'ensemble du produit</w:t>
-      </w:r>
-    </w:p>
-    <w:p>
-      <w:pPr>
-        <w:pStyle w:val="Titre3"/>
-      </w:pPr>
-      <w:r>
-        <w:t>Prévisions de fiabilité</w:t>
-      </w:r>
-    </w:p>
-    <w:p>
-      <w:pPr>
-        <w:pStyle w:val="Titre3"/>
-      </w:pPr>
-      <w:r>
-        <w:t>Perspectives d'évolution technologique</w:t>
-      </w:r>
-    </w:p>
-    <w:p>
-      <w:pPr>
-        <w:pStyle w:val="Titre1"/>
-        <w:rPr>
-          <w:sz w:val="36"/>
-          <w:szCs w:val="36"/>
-        </w:rPr>
-      </w:pPr>
-      <w:r>
-        <w:t>Perspectives et estimations</w:t>
-      </w:r>
-    </w:p>
-    <w:p>
-      <w:pPr>
-        <w:pStyle w:val="Titre2"/>
-      </w:pPr>
-      <w:r>
-        <w:t>Coût</w:t>
-      </w:r>
-    </w:p>
-    <w:p>
-      <w:pPr>
-        <w:pStyle w:val="Titre2"/>
-      </w:pPr>
-      <w:r>
-        <w:t>Délai</w:t>
-      </w:r>
-    </w:p>
-    <w:p>
-      <w:pPr>
-        <w:pStyle w:val="Titre2"/>
-      </w:pPr>
-      <w:r>
-        <w:t>Exploitation</w:t>
-      </w:r>
-    </w:p>
-    <w:p>
-      <w:pPr>
-        <w:pStyle w:val="Titre2"/>
-      </w:pPr>
-      <w:r>
-        <w:t>Ergonomie</w:t>
-      </w:r>
-      <w:r>
-        <w:br/>
-      </w:r>
-    </w:p>
+        <w:t xml:space="preserve">Alban. </w:t>
+      </w:r>
+    </w:p>
+    <w:p/>
+    <w:p>
+      <w:r>
+        <w:t>Suite à l’analyse de la spécification de besoins, nous nous posons les questions suivantes :</w:t>
+      </w:r>
+    </w:p>
+    <w:p/>
+    <w:p>
+      <w:pPr>
+        <w:pStyle w:val="Paragraphedeliste"/>
+        <w:numPr>
+          <w:ilvl w:val="0"/>
+          <w:numId w:val="1"/>
+        </w:numPr>
+      </w:pPr>
+      <w:r>
+        <w:t>Doit-on choisir l’hébergement du site ?</w:t>
+      </w:r>
+    </w:p>
+    <w:p>
+      <w:pPr>
+        <w:pStyle w:val="Paragraphedeliste"/>
+        <w:numPr>
+          <w:ilvl w:val="0"/>
+          <w:numId w:val="1"/>
+        </w:numPr>
+      </w:pPr>
+      <w:r>
+        <w:t>Quelle est la durée de disponibilité du mot de passe temporaire ?</w:t>
+      </w:r>
+    </w:p>
+    <w:p>
+      <w:pPr>
+        <w:pStyle w:val="Paragraphedeliste"/>
+        <w:numPr>
+          <w:ilvl w:val="0"/>
+          <w:numId w:val="1"/>
+        </w:numPr>
+      </w:pPr>
+      <w:r>
+        <w:t xml:space="preserve">La plateforme étant accessible par une adresse web publique, comment sommes-nous assurés que la personne s’inscrivant et remplissant la fiche permettant d’accéder aux évaluations soit bien un interne ? </w:t>
+      </w:r>
+    </w:p>
+    <w:p>
+      <w:pPr>
+        <w:pStyle w:val="Paragraphedeliste"/>
+        <w:numPr>
+          <w:ilvl w:val="0"/>
+          <w:numId w:val="1"/>
+        </w:numPr>
+      </w:pPr>
+      <w:r>
+        <w:t xml:space="preserve">Souhaitez-vous que l’on sécurise davantage la fiche permettant d’accéder aux évaluations ? (code anti-robots afin d’éviter le risque de </w:t>
+      </w:r>
+      <w:r>
+        <w:t>spam)</w:t>
+      </w:r>
+    </w:p>
+    <w:p>
+      <w:pPr>
+        <w:pStyle w:val="Paragraphedeliste"/>
+        <w:numPr>
+          <w:ilvl w:val="0"/>
+          <w:numId w:val="1"/>
+        </w:numPr>
+      </w:pPr>
+      <w:r>
+        <w:t>P</w:t>
+      </w:r>
+      <w:r>
+        <w:t>ouvez-vous nous donner la liste complète des champs à saisir de la fiche permettant l’accès aux évaluations ?</w:t>
+      </w:r>
+    </w:p>
+    <w:p>
+      <w:pPr>
+        <w:pStyle w:val="Paragraphedeliste"/>
+        <w:numPr>
+          <w:ilvl w:val="0"/>
+          <w:numId w:val="1"/>
+        </w:numPr>
+      </w:pPr>
+      <w:r>
+        <w:t xml:space="preserve">« Les anciennes évaluations à ajouter à la base de données. » Qui fournit la base de données ? Quelles sont vos exigences à ce sujet ? </w:t>
+      </w:r>
+    </w:p>
+    <w:p>
+      <w:pPr>
+        <w:pStyle w:val="Paragraphedeliste"/>
+        <w:numPr>
+          <w:ilvl w:val="0"/>
+          <w:numId w:val="1"/>
+        </w:numPr>
+      </w:pPr>
+      <w:r>
+        <w:t>Le contenu des anciennes évaluations correspondent-elles aussi à la grille d’évaluation fournie ?  </w:t>
+      </w:r>
+    </w:p>
+    <w:p>
+      <w:pPr>
+        <w:pStyle w:val="Paragraphedeliste"/>
+        <w:numPr>
+          <w:ilvl w:val="0"/>
+          <w:numId w:val="1"/>
+        </w:numPr>
+      </w:pPr>
+      <w:r>
+        <w:t xml:space="preserve">Les internes connaissent-ils leur classement ? </w:t>
+      </w:r>
+    </w:p>
+    <w:p>
+      <w:pPr>
+        <w:pStyle w:val="Paragraphedeliste"/>
+        <w:numPr>
+          <w:ilvl w:val="0"/>
+          <w:numId w:val="1"/>
+        </w:numPr>
+      </w:pPr>
+      <w:r>
+        <w:t>Avez-vous des scénarii de pré-choix pouvant nous servir d’exemple afin de mieux comprendre le déroulement de cette phase ?</w:t>
+      </w:r>
+    </w:p>
+    <w:p>
+      <w:pPr>
+        <w:pStyle w:val="Paragraphedeliste"/>
+        <w:numPr>
+          <w:ilvl w:val="0"/>
+          <w:numId w:val="1"/>
+        </w:numPr>
+      </w:pPr>
+      <w:r>
+        <w:t xml:space="preserve">Souhaitez-vous avoir des notices d’utilisation de la plateforme pour chaque acteur ?  </w:t>
+      </w:r>
+    </w:p>
+    <w:p/>
+    <w:p/>
     <w:p>
       <w:pPr>
         <w:ind w:firstLine="0"/>
       </w:pPr>
       <w:r>
-        <w:br w:type="page"/>
-      </w:r>
-    </w:p>
-    <w:p>
-      <w:pPr>
+        <w:t xml:space="preserve">Quelles sont vos disponibilités pour un entretien Skype ? De préférence un lundi ou un mardi. </w:t>
+      </w:r>
+    </w:p>
+    <w:p>
+      <w:pPr>
+        <w:pStyle w:val="Paragraphedeliste"/>
         <w:ind w:firstLine="0"/>
-        <w:rPr>
-          <w:rFonts w:asciiTheme="majorHAnsi" w:eastAsiaTheme="majorEastAsia" w:hAnsiTheme="majorHAnsi" w:cstheme="majorBidi"/>
-          <w:color w:val="C45911" w:themeColor="accent2" w:themeShade="BF"/>
-          <w:sz w:val="26"/>
-          <w:szCs w:val="26"/>
-        </w:rPr>
-      </w:pPr>
-    </w:p>
-    <w:p/>
+      </w:pPr>
+    </w:p>
     <w:sectPr>
       <w:headerReference w:type="default" r:id="rId11"/>
       <w:footerReference w:type="default" r:id="rId12"/>
@@ -2658,10 +2641,6 @@
     <w:qFormat/>
     <w:rsid w:val="00DB5F5C"/>
     <w:pPr>
-      <w:numPr>
-        <w:numId w:val="0"/>
-      </w:numPr>
-      <w:ind w:firstLine="360"/>
       <w:jc w:val="center"/>
     </w:pPr>
     <w:rPr>
@@ -2844,9 +2823,9 @@
   <w:rsids>
     <w:rsidRoot w:val="002D5AE0"/>
     <w:rsid w:val="000D55CF"/>
+    <w:rsid w:val="001B710B"/>
     <w:rsid w:val="002D5AE0"/>
     <w:rsid w:val="00AE168A"/>
-    <w:rsid w:val="00C14532"/>
     <w:rsid w:val="00EA7893"/>
   </w:rsids>
   <m:mathPr>
@@ -3567,7 +3546,7 @@
 </file>
 
 <file path=customXml/itemProps1.xml><?xml version="1.0" encoding="utf-8"?>
-<ds:datastoreItem xmlns:ds="http://schemas.openxmlformats.org/officeDocument/2006/customXml" ds:itemID="{EF21ED43-43B0-4BCF-8203-9FF9CDE8526A}">
+<ds:datastoreItem xmlns:ds="http://schemas.openxmlformats.org/officeDocument/2006/customXml" ds:itemID="{FD505F84-0D41-4B6B-850C-1B4668D8808B}">
   <ds:schemaRefs>
     <ds:schemaRef ds:uri="http://schemas.openxmlformats.org/officeDocument/2006/bibliography"/>
   </ds:schemaRefs>

</xml_diff>